<commit_message>
lightning 1.0.1 documentation updates
</commit_message>
<xml_diff>
--- a/Documentation/Welcome.docx
+++ b/Documentation/Welcome.docx
@@ -12,7 +12,13 @@
         <w:rPr>
           <w:rFonts w:ascii="Arial" w:hAnsi="Arial" w:cs="Arial"/>
         </w:rPr>
-        <w:t>Welcome to Lightning.</w:t>
+        <w:t>Welcome to Lightning</w:t>
+      </w:r>
+      <w:r>
+        <w:rPr>
+          <w:rFonts w:ascii="Arial" w:hAnsi="Arial" w:cs="Arial"/>
+        </w:rPr>
+        <w:t>!</w:t>
       </w:r>
     </w:p>
     <w:p>
@@ -31,7 +37,19 @@
         <w:rPr>
           <w:rFonts w:ascii="Arial" w:hAnsi="Arial" w:cs="Arial"/>
         </w:rPr>
-        <w:t>Development began at the start of 2022 and has now advanced enough to present a beta version of the product.</w:t>
+        <w:t xml:space="preserve">Development began at the start of 2022 and has now advanced enough to present a </w:t>
+      </w:r>
+      <w:r>
+        <w:rPr>
+          <w:rFonts w:ascii="Arial" w:hAnsi="Arial" w:cs="Arial"/>
+        </w:rPr>
+        <w:t xml:space="preserve">test </w:t>
+      </w:r>
+      <w:r>
+        <w:rPr>
+          <w:rFonts w:ascii="Arial" w:hAnsi="Arial" w:cs="Arial"/>
+        </w:rPr>
+        <w:t>version of the product.</w:t>
       </w:r>
     </w:p>
     <w:p>
@@ -267,6 +285,26 @@
           <w:rFonts w:ascii="Arial" w:hAnsi="Arial" w:cs="Arial"/>
         </w:rPr>
         <w:t>Release plan for Lightning</w:t>
+      </w:r>
+      <w:r>
+        <w:rPr>
+          <w:rFonts w:ascii="Arial" w:hAnsi="Arial" w:cs="Arial"/>
+        </w:rPr>
+        <w:br/>
+      </w:r>
+      <w:r>
+        <w:rPr>
+          <w:rFonts w:ascii="Arial" w:hAnsi="Arial" w:cs="Arial"/>
+          <w:b/>
+          <w:bCs/>
+        </w:rPr>
+        <w:t xml:space="preserve">ReleaseNotes.docx: </w:t>
+      </w:r>
+      <w:r>
+        <w:rPr>
+          <w:rFonts w:ascii="Arial" w:hAnsi="Arial" w:cs="Arial"/>
+        </w:rPr>
+        <w:t>Lightning release notes.</w:t>
       </w:r>
       <w:r>
         <w:rPr>
@@ -446,7 +484,17 @@
         <w:sz w:val="28"/>
         <w:szCs w:val="28"/>
       </w:rPr>
-      <w:t>Version 1.0, Beta 1</w:t>
+      <w:t>Version 1.0</w:t>
+    </w:r>
+    <w:r>
+      <w:rPr>
+        <w:rFonts w:ascii="Arial" w:hAnsi="Arial" w:cs="Arial"/>
+        <w:b/>
+        <w:bCs/>
+        <w:sz w:val="28"/>
+        <w:szCs w:val="28"/>
+      </w:rPr>
+      <w:t>.1</w:t>
     </w:r>
     <w:r>
       <w:rPr>
@@ -462,7 +510,13 @@
       <w:rPr>
         <w:rFonts w:ascii="Arial" w:hAnsi="Arial" w:cs="Arial"/>
       </w:rPr>
-      <w:t>August xx, 2022</w:t>
+      <w:t xml:space="preserve">August </w:t>
+    </w:r>
+    <w:r>
+      <w:rPr>
+        <w:rFonts w:ascii="Arial" w:hAnsi="Arial" w:cs="Arial"/>
+      </w:rPr>
+      <w:t>31, 2022</w:t>
     </w:r>
   </w:p>
 </w:hdr>

</xml_diff>

<commit_message>
1.0.1 changes into 1.1
</commit_message>
<xml_diff>
--- a/Documentation/Welcome.docx
+++ b/Documentation/Welcome.docx
@@ -12,7 +12,13 @@
         <w:rPr>
           <w:rFonts w:ascii="Arial" w:hAnsi="Arial" w:cs="Arial"/>
         </w:rPr>
-        <w:t>Welcome to Lightning.</w:t>
+        <w:t>Welcome to Lightning</w:t>
+      </w:r>
+      <w:r>
+        <w:rPr>
+          <w:rFonts w:ascii="Arial" w:hAnsi="Arial" w:cs="Arial"/>
+        </w:rPr>
+        <w:t>!</w:t>
       </w:r>
     </w:p>
     <w:p>
@@ -31,7 +37,19 @@
         <w:rPr>
           <w:rFonts w:ascii="Arial" w:hAnsi="Arial" w:cs="Arial"/>
         </w:rPr>
-        <w:t>Development began at the start of 2022 and has now advanced enough to present a beta version of the product.</w:t>
+        <w:t xml:space="preserve">Development began at the start of 2022 and has now advanced enough to present a </w:t>
+      </w:r>
+      <w:r>
+        <w:rPr>
+          <w:rFonts w:ascii="Arial" w:hAnsi="Arial" w:cs="Arial"/>
+        </w:rPr>
+        <w:t xml:space="preserve">test </w:t>
+      </w:r>
+      <w:r>
+        <w:rPr>
+          <w:rFonts w:ascii="Arial" w:hAnsi="Arial" w:cs="Arial"/>
+        </w:rPr>
+        <w:t>version of the product.</w:t>
       </w:r>
     </w:p>
     <w:p>
@@ -267,6 +285,26 @@
           <w:rFonts w:ascii="Arial" w:hAnsi="Arial" w:cs="Arial"/>
         </w:rPr>
         <w:t>Release plan for Lightning</w:t>
+      </w:r>
+      <w:r>
+        <w:rPr>
+          <w:rFonts w:ascii="Arial" w:hAnsi="Arial" w:cs="Arial"/>
+        </w:rPr>
+        <w:br/>
+      </w:r>
+      <w:r>
+        <w:rPr>
+          <w:rFonts w:ascii="Arial" w:hAnsi="Arial" w:cs="Arial"/>
+          <w:b/>
+          <w:bCs/>
+        </w:rPr>
+        <w:t xml:space="preserve">ReleaseNotes.docx: </w:t>
+      </w:r>
+      <w:r>
+        <w:rPr>
+          <w:rFonts w:ascii="Arial" w:hAnsi="Arial" w:cs="Arial"/>
+        </w:rPr>
+        <w:t>Lightning release notes.</w:t>
       </w:r>
       <w:r>
         <w:rPr>
@@ -446,7 +484,17 @@
         <w:sz w:val="28"/>
         <w:szCs w:val="28"/>
       </w:rPr>
-      <w:t>Version 1.0, Beta 1</w:t>
+      <w:t>Version 1.0</w:t>
+    </w:r>
+    <w:r>
+      <w:rPr>
+        <w:rFonts w:ascii="Arial" w:hAnsi="Arial" w:cs="Arial"/>
+        <w:b/>
+        <w:bCs/>
+        <w:sz w:val="28"/>
+        <w:szCs w:val="28"/>
+      </w:rPr>
+      <w:t>.1</w:t>
     </w:r>
     <w:r>
       <w:rPr>
@@ -462,7 +510,13 @@
       <w:rPr>
         <w:rFonts w:ascii="Arial" w:hAnsi="Arial" w:cs="Arial"/>
       </w:rPr>
-      <w:t>August xx, 2022</w:t>
+      <w:t xml:space="preserve">August </w:t>
+    </w:r>
+    <w:r>
+      <w:rPr>
+        <w:rFonts w:ascii="Arial" w:hAnsi="Arial" w:cs="Arial"/>
+      </w:rPr>
+      <w:t>31, 2022</w:t>
     </w:r>
   </w:p>
 </w:hdr>

</xml_diff>

<commit_message>
fix several bugs and begin working on api docs
</commit_message>
<xml_diff>
--- a/Documentation/Welcome.docx
+++ b/Documentation/Welcome.docx
@@ -68,7 +68,41 @@
         <w:rPr>
           <w:rFonts w:ascii="Arial" w:hAnsi="Arial" w:cs="Arial"/>
         </w:rPr>
-        <w:t>erface with any .NET language, no hacks or workarounds required! It also uses the latest .NET technology, .NET 6.0, and is designed to be crossplatform and compatible with NativeAOT when it releases in .NET 7.0. It is also designed to use the standard library as much as possible</w:t>
+        <w:t xml:space="preserve">erface with any .NET language, no hacks or workarounds required! It also uses the latest .NET technology, .NET 6.0, and is designed to be </w:t>
+      </w:r>
+      <w:proofErr w:type="spellStart"/>
+      <w:r>
+        <w:rPr>
+          <w:rFonts w:ascii="Arial" w:hAnsi="Arial" w:cs="Arial"/>
+        </w:rPr>
+        <w:t>crossplatform</w:t>
+      </w:r>
+      <w:proofErr w:type="spellEnd"/>
+      <w:r>
+        <w:rPr>
+          <w:rFonts w:ascii="Arial" w:hAnsi="Arial" w:cs="Arial"/>
+        </w:rPr>
+        <w:t xml:space="preserve"> and compatible with </w:t>
+      </w:r>
+      <w:proofErr w:type="spellStart"/>
+      <w:r>
+        <w:rPr>
+          <w:rFonts w:ascii="Arial" w:hAnsi="Arial" w:cs="Arial"/>
+        </w:rPr>
+        <w:t>NativeAOT</w:t>
+      </w:r>
+      <w:proofErr w:type="spellEnd"/>
+      <w:r>
+        <w:rPr>
+          <w:rFonts w:ascii="Arial" w:hAnsi="Arial" w:cs="Arial"/>
+        </w:rPr>
+        <w:t xml:space="preserve"> when it releases in .NET 7.0. It is also designed to use the standard library as much as possible</w:t>
+      </w:r>
+      <w:r>
+        <w:rPr>
+          <w:rFonts w:ascii="Arial" w:hAnsi="Arial" w:cs="Arial"/>
+        </w:rPr>
+        <w:t xml:space="preserve"> in order to facilitate multi-platform support</w:t>
       </w:r>
       <w:r>
         <w:rPr>
@@ -505,7 +539,18 @@
         <w:sz w:val="28"/>
         <w:szCs w:val="28"/>
       </w:rPr>
-      <w:t>(Pre-release)</w:t>
+      <w:t>(</w:t>
+    </w:r>
+    <w:r>
+      <w:rPr>
+        <w:rFonts w:ascii="Arial" w:hAnsi="Arial" w:cs="Arial"/>
+        <w:b/>
+        <w:bCs/>
+        <w:color w:val="FF0000"/>
+        <w:sz w:val="28"/>
+        <w:szCs w:val="28"/>
+      </w:rPr>
+      <w:t>Release Candidate 0 – Pre-release)</w:t>
     </w:r>
     <w:r>
       <w:rPr>
@@ -521,7 +566,7 @@
       <w:rPr>
         <w:rFonts w:ascii="Arial" w:hAnsi="Arial" w:cs="Arial"/>
       </w:rPr>
-      <w:t>xxxxxxx xx, 2022</w:t>
+      <w:t>October 2022</w:t>
     </w:r>
   </w:p>
 </w:hdr>

</xml_diff>

<commit_message>
m ore network work - replicated storage, etc
</commit_message>
<xml_diff>
--- a/Documentation/Welcome.docx
+++ b/Documentation/Welcome.docx
@@ -281,254 +281,433 @@
       <w:pPr>
         <w:rPr>
           <w:rFonts w:ascii="Arial" w:hAnsi="Arial" w:cs="Arial"/>
-          <w:b/>
-          <w:bCs/>
-          <w:color w:val="FF0000"/>
+          <w:sz w:val="36"/>
+          <w:szCs w:val="36"/>
         </w:rPr>
       </w:pPr>
       <w:r>
         <w:rPr>
           <w:rFonts w:ascii="Arial" w:hAnsi="Arial" w:cs="Arial"/>
-          <w:b/>
-          <w:bCs/>
-          <w:color w:val="FF0000"/>
-        </w:rPr>
-        <w:t xml:space="preserve">WARNING: </w:t>
-      </w:r>
-      <w:r>
-        <w:rPr>
-          <w:rFonts w:ascii="Arial" w:hAnsi="Arial" w:cs="Arial"/>
-          <w:b/>
-          <w:bCs/>
-          <w:color w:val="FF0000"/>
-        </w:rPr>
-        <w:t xml:space="preserve">The Lightning Game Engine </w:t>
-      </w:r>
-      <w:r>
-        <w:rPr>
-          <w:rFonts w:ascii="Arial" w:hAnsi="Arial" w:cs="Arial"/>
-          <w:b/>
-          <w:bCs/>
-          <w:color w:val="FF0000"/>
-        </w:rPr>
-        <w:t>is</w:t>
-      </w:r>
-      <w:r>
-        <w:rPr>
-          <w:rFonts w:ascii="Arial" w:hAnsi="Arial" w:cs="Arial"/>
-          <w:b/>
-          <w:bCs/>
-          <w:color w:val="FF0000"/>
-        </w:rPr>
-        <w:t xml:space="preserve"> not designed for backwards </w:t>
-      </w:r>
-      <w:r>
-        <w:rPr>
-          <w:rFonts w:ascii="Arial" w:hAnsi="Arial" w:cs="Arial"/>
-          <w:b/>
-          <w:bCs/>
-          <w:color w:val="FF0000"/>
-        </w:rPr>
-        <w:t xml:space="preserve">or </w:t>
-      </w:r>
-      <w:proofErr w:type="spellStart"/>
-      <w:r>
-        <w:rPr>
-          <w:rFonts w:ascii="Arial" w:hAnsi="Arial" w:cs="Arial"/>
-          <w:b/>
-          <w:bCs/>
-          <w:color w:val="FF0000"/>
-        </w:rPr>
-        <w:t>forwads</w:t>
-      </w:r>
-      <w:proofErr w:type="spellEnd"/>
-      <w:r>
-        <w:rPr>
-          <w:rFonts w:ascii="Arial" w:hAnsi="Arial" w:cs="Arial"/>
-          <w:b/>
-          <w:bCs/>
-          <w:color w:val="FF0000"/>
-        </w:rPr>
-        <w:t xml:space="preserve"> </w:t>
-      </w:r>
-      <w:r>
-        <w:rPr>
-          <w:rFonts w:ascii="Arial" w:hAnsi="Arial" w:cs="Arial"/>
-          <w:b/>
-          <w:bCs/>
-          <w:color w:val="FF0000"/>
-        </w:rPr>
-        <w:t xml:space="preserve">compatibility, </w:t>
-      </w:r>
-      <w:r>
-        <w:rPr>
-          <w:rFonts w:ascii="Arial" w:hAnsi="Arial" w:cs="Arial"/>
-          <w:b/>
-          <w:bCs/>
-          <w:color w:val="FF0000"/>
-        </w:rPr>
-        <w:t xml:space="preserve">similar to </w:t>
-      </w:r>
-      <w:r>
-        <w:rPr>
-          <w:rFonts w:ascii="Arial" w:hAnsi="Arial" w:cs="Arial"/>
-          <w:b/>
-          <w:bCs/>
-          <w:color w:val="FF0000"/>
-        </w:rPr>
-        <w:t>Unity.</w:t>
-      </w:r>
-      <w:r>
-        <w:rPr>
-          <w:rFonts w:ascii="Arial" w:hAnsi="Arial" w:cs="Arial"/>
-          <w:b/>
-          <w:bCs/>
-          <w:color w:val="FF0000"/>
-        </w:rPr>
-        <w:br/>
-        <w:t xml:space="preserve">Compatibility is only </w:t>
-      </w:r>
-      <w:r>
-        <w:rPr>
-          <w:rFonts w:ascii="Arial" w:hAnsi="Arial" w:cs="Arial"/>
-          <w:b/>
-          <w:bCs/>
-          <w:color w:val="FF0000"/>
-        </w:rPr>
-        <w:t>guaranteed between revisions of the same minor version.</w:t>
+          <w:sz w:val="36"/>
+          <w:szCs w:val="36"/>
+        </w:rPr>
+        <w:t>Incompatibility Warning for Lightning Version 1.x Projects</w:t>
       </w:r>
     </w:p>
     <w:p>
       <w:pPr>
         <w:rPr>
           <w:rFonts w:ascii="Arial" w:hAnsi="Arial" w:cs="Arial"/>
+          <w:color w:val="FF0000"/>
         </w:rPr>
       </w:pPr>
       <w:r>
         <w:rPr>
           <w:rFonts w:ascii="Arial" w:hAnsi="Arial" w:cs="Arial"/>
-          <w:sz w:val="36"/>
-          <w:szCs w:val="36"/>
-        </w:rPr>
-        <w:t>Prerequisites for Running Lightning Games</w:t>
-      </w:r>
-      <w:r>
-        <w:rPr>
-          <w:rFonts w:ascii="Arial" w:hAnsi="Arial" w:cs="Arial"/>
-          <w:sz w:val="36"/>
-          <w:szCs w:val="36"/>
-        </w:rPr>
-        <w:br/>
-      </w:r>
-      <w:r>
-        <w:rPr>
-          <w:rFonts w:ascii="Arial" w:hAnsi="Arial" w:cs="Arial"/>
-        </w:rPr>
-        <w:t>Windows 7 SP1, Windows 8.1, Windows 10 1607+, or any version of Windows 11</w:t>
-      </w:r>
-      <w:r>
-        <w:rPr>
-          <w:rFonts w:ascii="Arial" w:hAnsi="Arial" w:cs="Arial"/>
-        </w:rPr>
-        <w:br/>
-        <w:t>.NET 6.0 Runtime installed</w:t>
+          <w:color w:val="FF0000"/>
+        </w:rPr>
+        <w:t xml:space="preserve">Lightning projects targeted at version 1.1.x are not compatible in </w:t>
+      </w:r>
+      <w:r>
+        <w:rPr>
+          <w:rFonts w:ascii="Arial" w:hAnsi="Arial" w:cs="Arial"/>
+          <w:b/>
+          <w:bCs/>
+          <w:color w:val="FF0000"/>
+        </w:rPr>
+        <w:t>any way</w:t>
+      </w:r>
+      <w:r>
+        <w:rPr>
+          <w:rFonts w:ascii="Arial" w:hAnsi="Arial" w:cs="Arial"/>
+          <w:color w:val="FF0000"/>
+        </w:rPr>
+        <w:t xml:space="preserve"> with Lightning version 2.0. </w:t>
+      </w:r>
+      <w:r>
+        <w:rPr>
+          <w:rFonts w:ascii="Arial" w:hAnsi="Arial" w:cs="Arial"/>
+          <w:b/>
+          <w:bCs/>
+          <w:color w:val="FF0000"/>
+        </w:rPr>
+        <w:t>100% of API calls have changed</w:t>
+      </w:r>
+      <w:r>
+        <w:rPr>
+          <w:rFonts w:ascii="Arial" w:hAnsi="Arial" w:cs="Arial"/>
+          <w:color w:val="FF0000"/>
+        </w:rPr>
+        <w:t>,</w:t>
+      </w:r>
+      <w:r>
+        <w:rPr>
+          <w:rFonts w:ascii="Arial" w:hAnsi="Arial" w:cs="Arial"/>
+          <w:color w:val="FF0000"/>
+        </w:rPr>
+        <w:t xml:space="preserve"> even the </w:t>
+      </w:r>
+      <w:r>
+        <w:rPr>
+          <w:rFonts w:ascii="Arial" w:hAnsi="Arial" w:cs="Arial"/>
+          <w:b/>
+          <w:bCs/>
+          <w:color w:val="FF0000"/>
+        </w:rPr>
+        <w:t>basic initialisation call</w:t>
+      </w:r>
+      <w:r>
+        <w:rPr>
+          <w:rFonts w:ascii="Arial" w:hAnsi="Arial" w:cs="Arial"/>
+          <w:color w:val="FF0000"/>
+        </w:rPr>
+        <w:t>,</w:t>
+      </w:r>
+      <w:r>
+        <w:rPr>
+          <w:rFonts w:ascii="Arial" w:hAnsi="Arial" w:cs="Arial"/>
+          <w:color w:val="FF0000"/>
+        </w:rPr>
+        <w:t xml:space="preserve"> and some of the basic facets of the engine’s design have already diverged from version 1.x, and </w:t>
+      </w:r>
+      <w:r>
+        <w:rPr>
+          <w:rFonts w:ascii="Arial" w:hAnsi="Arial" w:cs="Arial"/>
+          <w:color w:val="FF0000"/>
+        </w:rPr>
+        <w:t xml:space="preserve">there is a possibility more will diverge before the final release of version 2.0. </w:t>
       </w:r>
     </w:p>
     <w:p>
       <w:pPr>
         <w:rPr>
           <w:rFonts w:ascii="Arial" w:hAnsi="Arial" w:cs="Arial"/>
+          <w:color w:val="FF0000"/>
         </w:rPr>
       </w:pPr>
       <w:r>
         <w:rPr>
           <w:rFonts w:ascii="Arial" w:hAnsi="Arial" w:cs="Arial"/>
-          <w:sz w:val="36"/>
-          <w:szCs w:val="36"/>
-        </w:rPr>
-        <w:t>Prerequisites</w:t>
-      </w:r>
-      <w:r>
-        <w:rPr>
-          <w:rFonts w:ascii="Arial" w:hAnsi="Arial" w:cs="Arial"/>
-          <w:sz w:val="36"/>
-          <w:szCs w:val="36"/>
-        </w:rPr>
-        <w:t xml:space="preserve"> for Development</w:t>
-      </w:r>
-      <w:r>
-        <w:rPr>
-          <w:rFonts w:ascii="Arial" w:hAnsi="Arial" w:cs="Arial"/>
-          <w:sz w:val="36"/>
-          <w:szCs w:val="36"/>
-        </w:rPr>
-        <w:br/>
-      </w:r>
-      <w:r>
-        <w:rPr>
-          <w:rFonts w:ascii="Arial" w:hAnsi="Arial" w:cs="Arial"/>
-        </w:rPr>
-        <w:t>Windows 7 SP1, Windows 8.1, Windows 10 1607+, or any version of Windows 11</w:t>
-      </w:r>
-      <w:r>
-        <w:rPr>
-          <w:rFonts w:ascii="Arial" w:hAnsi="Arial" w:cs="Arial"/>
-        </w:rPr>
-        <w:t xml:space="preserve"> (user-configurable)</w:t>
-      </w:r>
-      <w:r>
-        <w:rPr>
-          <w:rFonts w:ascii="Arial" w:hAnsi="Arial" w:cs="Arial"/>
-        </w:rPr>
-        <w:br/>
-      </w:r>
-      <w:r>
-        <w:rPr>
-          <w:rFonts w:ascii="Arial" w:hAnsi="Arial" w:cs="Arial"/>
-        </w:rPr>
-        <w:t xml:space="preserve">.NET 6.0 </w:t>
-      </w:r>
-      <w:r>
-        <w:rPr>
-          <w:rFonts w:ascii="Arial" w:hAnsi="Arial" w:cs="Arial"/>
-        </w:rPr>
-        <w:t>SDK installed</w:t>
-      </w:r>
-      <w:r>
-        <w:rPr>
-          <w:rFonts w:ascii="Arial" w:hAnsi="Arial" w:cs="Arial"/>
-        </w:rPr>
-        <w:br/>
-        <w:t>Visual Studio 2022 (17.0.0+)</w:t>
+          <w:b/>
+          <w:bCs/>
+          <w:color w:val="FF0000"/>
+        </w:rPr>
+        <w:t>There is no point porting your projects. They are incompatible.</w:t>
+      </w:r>
+      <w:r>
+        <w:rPr>
+          <w:rFonts w:ascii="Arial" w:hAnsi="Arial" w:cs="Arial"/>
+          <w:b/>
+          <w:bCs/>
+          <w:color w:val="FF0000"/>
+        </w:rPr>
+        <w:t xml:space="preserve"> </w:t>
+      </w:r>
+      <w:r>
+        <w:rPr>
+          <w:rFonts w:ascii="Arial" w:hAnsi="Arial" w:cs="Arial"/>
+          <w:color w:val="FF0000"/>
+        </w:rPr>
+        <w:t xml:space="preserve">If you are currently developing a project using Lightning 1.1.0, look out for the </w:t>
+      </w:r>
+      <w:r>
+        <w:rPr>
+          <w:rFonts w:ascii="Arial" w:hAnsi="Arial" w:cs="Arial"/>
+          <w:b/>
+          <w:bCs/>
+          <w:color w:val="FF0000"/>
+        </w:rPr>
+        <w:t>1.1.4 patch</w:t>
+      </w:r>
+      <w:r>
+        <w:rPr>
+          <w:rFonts w:ascii="Arial" w:hAnsi="Arial" w:cs="Arial"/>
+          <w:color w:val="FF0000"/>
+        </w:rPr>
+        <w:t xml:space="preserve">, which will fix many of the outstanding issues with the 1.1 series. Once this patch is released, </w:t>
+      </w:r>
+      <w:r>
+        <w:rPr>
+          <w:rFonts w:ascii="Arial" w:hAnsi="Arial" w:cs="Arial"/>
+          <w:b/>
+          <w:bCs/>
+          <w:color w:val="FF0000"/>
+        </w:rPr>
+        <w:t xml:space="preserve">no non-security patches </w:t>
+      </w:r>
+      <w:r>
+        <w:rPr>
+          <w:rFonts w:ascii="Arial" w:hAnsi="Arial" w:cs="Arial"/>
+          <w:color w:val="FF0000"/>
+        </w:rPr>
+        <w:t>will be released for version 1.x.</w:t>
       </w:r>
     </w:p>
     <w:p>
       <w:pPr>
         <w:rPr>
           <w:rFonts w:ascii="Arial" w:hAnsi="Arial" w:cs="Arial"/>
+          <w:color w:val="FF0000"/>
+        </w:rPr>
+      </w:pPr>
+      <w:r>
+        <w:rPr>
+          <w:rFonts w:ascii="Arial" w:hAnsi="Arial" w:cs="Arial"/>
+          <w:b/>
+          <w:bCs/>
+          <w:color w:val="FF0000"/>
+        </w:rPr>
+        <w:t xml:space="preserve">Lightning 1.0.5 </w:t>
+      </w:r>
+      <w:r>
+        <w:rPr>
+          <w:rFonts w:ascii="Arial" w:hAnsi="Arial" w:cs="Arial"/>
+          <w:color w:val="FF0000"/>
+        </w:rPr>
+        <w:t xml:space="preserve">is the </w:t>
+      </w:r>
+      <w:r>
+        <w:rPr>
+          <w:rFonts w:ascii="Arial" w:hAnsi="Arial" w:cs="Arial"/>
+          <w:b/>
+          <w:bCs/>
+          <w:color w:val="FF0000"/>
+        </w:rPr>
+        <w:t xml:space="preserve">final </w:t>
+      </w:r>
+      <w:r>
+        <w:rPr>
+          <w:rFonts w:ascii="Arial" w:hAnsi="Arial" w:cs="Arial"/>
+          <w:color w:val="FF0000"/>
+        </w:rPr>
+        <w:t xml:space="preserve">1.0.x version, and </w:t>
+      </w:r>
+      <w:r>
+        <w:rPr>
+          <w:rFonts w:ascii="Arial" w:hAnsi="Arial" w:cs="Arial"/>
+          <w:b/>
+          <w:bCs/>
+          <w:color w:val="FF0000"/>
+        </w:rPr>
+        <w:t xml:space="preserve">no </w:t>
+      </w:r>
+      <w:r>
+        <w:rPr>
+          <w:rFonts w:ascii="Arial" w:hAnsi="Arial" w:cs="Arial"/>
+          <w:color w:val="FF0000"/>
+        </w:rPr>
+        <w:t xml:space="preserve">support will be provided for version 1.0.x in </w:t>
+      </w:r>
+      <w:r>
+        <w:rPr>
+          <w:rFonts w:ascii="Arial" w:hAnsi="Arial" w:cs="Arial"/>
+          <w:b/>
+          <w:bCs/>
+          <w:color w:val="FF0000"/>
+        </w:rPr>
+        <w:t>any capaci</w:t>
+      </w:r>
+      <w:r>
+        <w:rPr>
+          <w:rFonts w:ascii="Arial" w:hAnsi="Arial" w:cs="Arial"/>
+          <w:b/>
+          <w:bCs/>
+          <w:color w:val="FF0000"/>
+        </w:rPr>
+        <w:t>ty</w:t>
+      </w:r>
+      <w:r>
+        <w:rPr>
+          <w:rFonts w:ascii="Arial" w:hAnsi="Arial" w:cs="Arial"/>
+          <w:b/>
+          <w:bCs/>
+          <w:color w:val="FF0000"/>
+        </w:rPr>
+        <w:t xml:space="preserve"> </w:t>
+      </w:r>
+      <w:r>
+        <w:rPr>
+          <w:rFonts w:ascii="Arial" w:hAnsi="Arial" w:cs="Arial"/>
+          <w:color w:val="FF0000"/>
+        </w:rPr>
+        <w:t xml:space="preserve">after </w:t>
+      </w:r>
+      <w:r>
+        <w:rPr>
+          <w:rFonts w:ascii="Arial" w:hAnsi="Arial" w:cs="Arial"/>
+          <w:b/>
+          <w:bCs/>
+          <w:color w:val="FF0000"/>
+        </w:rPr>
+        <w:t>October 29, 2022</w:t>
+      </w:r>
+      <w:r>
+        <w:rPr>
+          <w:rFonts w:ascii="Arial" w:hAnsi="Arial" w:cs="Arial"/>
+          <w:color w:val="FF0000"/>
+        </w:rPr>
+        <w:t>.</w:t>
+      </w:r>
+    </w:p>
+    <w:p>
+      <w:pPr>
+        <w:rPr>
+          <w:rFonts w:ascii="Arial" w:hAnsi="Arial" w:cs="Arial"/>
+        </w:rPr>
+      </w:pPr>
+      <w:r>
+        <w:rPr>
+          <w:rFonts w:ascii="Arial" w:hAnsi="Arial" w:cs="Arial"/>
           <w:sz w:val="36"/>
           <w:szCs w:val="36"/>
         </w:rPr>
-      </w:pPr>
+        <w:t>Prerequisites for Running Lightning Games</w:t>
+      </w:r>
       <w:r>
         <w:rPr>
           <w:rFonts w:ascii="Arial" w:hAnsi="Arial" w:cs="Arial"/>
           <w:sz w:val="36"/>
           <w:szCs w:val="36"/>
         </w:rPr>
-        <w:t>Documents in this package</w:t>
-      </w:r>
+        <w:br/>
+      </w:r>
+      <w:r>
+        <w:rPr>
+          <w:rFonts w:ascii="Arial" w:hAnsi="Arial" w:cs="Arial"/>
+        </w:rPr>
+        <w:t>Windows 7 SP1, Windows 8.1, Windows 10 1607+, or any version of Windows 11</w:t>
+      </w:r>
+      <w:r>
+        <w:rPr>
+          <w:rFonts w:ascii="Arial" w:hAnsi="Arial" w:cs="Arial"/>
+        </w:rPr>
+        <w:br/>
+        <w:t>.NET 6.0 Runtime installed</w:t>
+      </w:r>
+    </w:p>
+    <w:p>
+      <w:pPr>
+        <w:rPr>
+          <w:rFonts w:ascii="Arial" w:hAnsi="Arial" w:cs="Arial"/>
+        </w:rPr>
+      </w:pPr>
       <w:r>
         <w:rPr>
           <w:rFonts w:ascii="Arial" w:hAnsi="Arial" w:cs="Arial"/>
           <w:sz w:val="36"/>
           <w:szCs w:val="36"/>
         </w:rPr>
+        <w:t>Prerequisites</w:t>
+      </w:r>
+      <w:r>
+        <w:rPr>
+          <w:rFonts w:ascii="Arial" w:hAnsi="Arial" w:cs="Arial"/>
+          <w:sz w:val="36"/>
+          <w:szCs w:val="36"/>
+        </w:rPr>
+        <w:t xml:space="preserve"> for Development</w:t>
+      </w:r>
+      <w:r>
+        <w:rPr>
+          <w:rFonts w:ascii="Arial" w:hAnsi="Arial" w:cs="Arial"/>
+          <w:sz w:val="36"/>
+          <w:szCs w:val="36"/>
+        </w:rPr>
         <w:br/>
       </w:r>
       <w:r>
         <w:rPr>
           <w:rFonts w:ascii="Arial" w:hAnsi="Arial" w:cs="Arial"/>
+        </w:rPr>
+        <w:t>Windows 7 SP1, Windows 8.1, Windows 10 1607+, or any version of Windows 11</w:t>
+      </w:r>
+      <w:r>
+        <w:rPr>
+          <w:rFonts w:ascii="Arial" w:hAnsi="Arial" w:cs="Arial"/>
+        </w:rPr>
+        <w:t xml:space="preserve"> (user-configurable)</w:t>
+      </w:r>
+      <w:r>
+        <w:rPr>
+          <w:rFonts w:ascii="Arial" w:hAnsi="Arial" w:cs="Arial"/>
+        </w:rPr>
+        <w:br/>
+      </w:r>
+      <w:r>
+        <w:rPr>
+          <w:rFonts w:ascii="Arial" w:hAnsi="Arial" w:cs="Arial"/>
+        </w:rPr>
+        <w:t xml:space="preserve">.NET </w:t>
+      </w:r>
+      <w:r>
+        <w:rPr>
+          <w:rFonts w:ascii="Arial" w:hAnsi="Arial" w:cs="Arial"/>
+          <w:b/>
+          <w:bCs/>
+        </w:rPr>
+        <w:t>7</w:t>
+      </w:r>
+      <w:r>
+        <w:rPr>
+          <w:rFonts w:ascii="Arial" w:hAnsi="Arial" w:cs="Arial"/>
+        </w:rPr>
+        <w:t xml:space="preserve">.0 </w:t>
+      </w:r>
+      <w:r>
+        <w:rPr>
+          <w:rFonts w:ascii="Arial" w:hAnsi="Arial" w:cs="Arial"/>
+        </w:rPr>
+        <w:t>SDK installed</w:t>
+      </w:r>
+      <w:r>
+        <w:rPr>
+          <w:rFonts w:ascii="Arial" w:hAnsi="Arial" w:cs="Arial"/>
+        </w:rPr>
+        <w:br/>
+        <w:t>Visual Studio 2022 (17.</w:t>
+      </w:r>
+      <w:r>
+        <w:rPr>
+          <w:rFonts w:ascii="Arial" w:hAnsi="Arial" w:cs="Arial"/>
+          <w:b/>
+          <w:bCs/>
+        </w:rPr>
+        <w:t>4</w:t>
+      </w:r>
+      <w:r>
+        <w:rPr>
+          <w:rFonts w:ascii="Arial" w:hAnsi="Arial" w:cs="Arial"/>
+        </w:rPr>
+        <w:t>.0+)</w:t>
+      </w:r>
+    </w:p>
+    <w:p>
+      <w:pPr>
+        <w:rPr>
+          <w:rFonts w:ascii="Arial" w:hAnsi="Arial" w:cs="Arial"/>
+          <w:sz w:val="36"/>
+          <w:szCs w:val="36"/>
+        </w:rPr>
+      </w:pPr>
+      <w:r>
+        <w:rPr>
+          <w:rFonts w:ascii="Arial" w:hAnsi="Arial" w:cs="Arial"/>
+          <w:sz w:val="36"/>
+          <w:szCs w:val="36"/>
+        </w:rPr>
+        <w:t>Documents in this package</w:t>
+      </w:r>
+      <w:r>
+        <w:rPr>
+          <w:rFonts w:ascii="Arial" w:hAnsi="Arial" w:cs="Arial"/>
+          <w:sz w:val="36"/>
+          <w:szCs w:val="36"/>
+        </w:rPr>
+        <w:br/>
+      </w:r>
+      <w:r>
+        <w:rPr>
+          <w:rFonts w:ascii="Arial" w:hAnsi="Arial" w:cs="Arial"/>
           <w:b/>
           <w:bCs/>
         </w:rPr>
@@ -552,6 +731,7 @@
           <w:b/>
           <w:bCs/>
         </w:rPr>
+        <w:lastRenderedPageBreak/>
         <w:t xml:space="preserve">Quickstart.docx: </w:t>
       </w:r>
       <w:r>
@@ -592,6 +772,58 @@
           <w:b/>
           <w:bCs/>
         </w:rPr>
+        <w:t>Network</w:t>
+      </w:r>
+      <w:r>
+        <w:rPr>
+          <w:rFonts w:ascii="Arial" w:hAnsi="Arial" w:cs="Arial"/>
+          <w:b/>
+          <w:bCs/>
+        </w:rPr>
+        <w:t>API</w:t>
+      </w:r>
+      <w:r>
+        <w:rPr>
+          <w:rFonts w:ascii="Arial" w:hAnsi="Arial" w:cs="Arial"/>
+          <w:b/>
+          <w:bCs/>
+        </w:rPr>
+        <w:t xml:space="preserve">.docx: </w:t>
+      </w:r>
+      <w:r>
+        <w:rPr>
+          <w:rFonts w:ascii="Arial" w:hAnsi="Arial" w:cs="Arial"/>
+          <w:color w:val="FF0000"/>
+        </w:rPr>
+        <w:t xml:space="preserve"> </w:t>
+      </w:r>
+      <w:r>
+        <w:rPr>
+          <w:rFonts w:ascii="Arial" w:hAnsi="Arial" w:cs="Arial"/>
+          <w:b/>
+          <w:bCs/>
+          <w:color w:val="FF0000"/>
+        </w:rPr>
+        <w:t xml:space="preserve">NEW! </w:t>
+      </w:r>
+      <w:r>
+        <w:rPr>
+          <w:rFonts w:ascii="Arial" w:hAnsi="Arial" w:cs="Arial"/>
+        </w:rPr>
+        <w:t>Lightning Network API!</w:t>
+      </w:r>
+      <w:r>
+        <w:rPr>
+          <w:rFonts w:ascii="Arial" w:hAnsi="Arial" w:cs="Arial"/>
+        </w:rPr>
+        <w:br/>
+      </w:r>
+      <w:r>
+        <w:rPr>
+          <w:rFonts w:ascii="Arial" w:hAnsi="Arial" w:cs="Arial"/>
+          <w:b/>
+          <w:bCs/>
+        </w:rPr>
         <w:t xml:space="preserve">KnownIssues.docx: </w:t>
       </w:r>
       <w:r>
@@ -671,6 +903,12 @@
           <w:rFonts w:ascii="Arial" w:hAnsi="Arial" w:cs="Arial"/>
         </w:rPr>
         <w:t xml:space="preserve"> that use Lightning</w:t>
+      </w:r>
+      <w:r>
+        <w:rPr>
+          <w:rFonts w:ascii="Arial" w:hAnsi="Arial" w:cs="Arial"/>
+        </w:rPr>
+        <w:t>.</w:t>
       </w:r>
       <w:r>
         <w:rPr>

</xml_diff>

<commit_message>
reduce filesize of sdksetup slightly by getting rid of some log files, sdkbuild framework version independent
</commit_message>
<xml_diff>
--- a/Documentation/Welcome.docx
+++ b/Documentation/Welcome.docx
@@ -177,7 +177,19 @@
         <w:rPr>
           <w:rFonts w:ascii="Arial" w:hAnsi="Arial" w:cs="Arial"/>
         </w:rPr>
-        <w:t xml:space="preserve"> .NET, .NET 6.0, and is designed to be </w:t>
+        <w:t xml:space="preserve"> .NET, .NET </w:t>
+      </w:r>
+      <w:r>
+        <w:rPr>
+          <w:rFonts w:ascii="Arial" w:hAnsi="Arial" w:cs="Arial"/>
+        </w:rPr>
+        <w:t>7.</w:t>
+      </w:r>
+      <w:r>
+        <w:rPr>
+          <w:rFonts w:ascii="Arial" w:hAnsi="Arial" w:cs="Arial"/>
+        </w:rPr>
+        <w:t xml:space="preserve">0, and is designed to be </w:t>
       </w:r>
       <w:proofErr w:type="spellStart"/>
       <w:r>
@@ -205,7 +217,21 @@
         <w:rPr>
           <w:rFonts w:ascii="Arial" w:hAnsi="Arial" w:cs="Arial"/>
         </w:rPr>
-        <w:t xml:space="preserve"> when it releases in .NET 7.0. It is also designed to use the standard </w:t>
+        <w:t xml:space="preserve">! </w:t>
+      </w:r>
+      <w:proofErr w:type="gramStart"/>
+      <w:r>
+        <w:rPr>
+          <w:rFonts w:ascii="Arial" w:hAnsi="Arial" w:cs="Arial"/>
+        </w:rPr>
+        <w:t>It</w:t>
+      </w:r>
+      <w:proofErr w:type="gramEnd"/>
+      <w:r>
+        <w:rPr>
+          <w:rFonts w:ascii="Arial" w:hAnsi="Arial" w:cs="Arial"/>
+        </w:rPr>
+        <w:t xml:space="preserve"> is also designed to use the standard </w:t>
       </w:r>
       <w:r>
         <w:rPr>
@@ -731,27 +757,27 @@
           <w:b/>
           <w:bCs/>
         </w:rPr>
+        <w:t xml:space="preserve">Quickstart.docx: </w:t>
+      </w:r>
+      <w:r>
+        <w:rPr>
+          <w:rFonts w:ascii="Arial" w:hAnsi="Arial" w:cs="Arial"/>
+        </w:rPr>
+        <w:t>How to get up and go!</w:t>
+      </w:r>
+      <w:r>
+        <w:rPr>
+          <w:rFonts w:ascii="Arial" w:hAnsi="Arial" w:cs="Arial"/>
+        </w:rPr>
+        <w:br/>
+      </w:r>
+      <w:r>
+        <w:rPr>
+          <w:rFonts w:ascii="Arial" w:hAnsi="Arial" w:cs="Arial"/>
+          <w:b/>
+          <w:bCs/>
+        </w:rPr>
         <w:lastRenderedPageBreak/>
-        <w:t xml:space="preserve">Quickstart.docx: </w:t>
-      </w:r>
-      <w:r>
-        <w:rPr>
-          <w:rFonts w:ascii="Arial" w:hAnsi="Arial" w:cs="Arial"/>
-        </w:rPr>
-        <w:t>How to get up and go!</w:t>
-      </w:r>
-      <w:r>
-        <w:rPr>
-          <w:rFonts w:ascii="Arial" w:hAnsi="Arial" w:cs="Arial"/>
-        </w:rPr>
-        <w:br/>
-      </w:r>
-      <w:r>
-        <w:rPr>
-          <w:rFonts w:ascii="Arial" w:hAnsi="Arial" w:cs="Arial"/>
-          <w:b/>
-          <w:bCs/>
-        </w:rPr>
         <w:t xml:space="preserve">API.docx: </w:t>
       </w:r>
       <w:r>

</xml_diff>